<commit_message>
Citations changed , references format changed.
</commit_message>
<xml_diff>
--- a/master_thesis.docx
+++ b/master_thesis.docx
@@ -20531,7 +20531,25 @@
         <w:rPr>
           <w:lang w:val="en-US"/>
         </w:rPr>
-        <w:t>in secure boot process. Alternate solutions also exist, like using TPMs instead of SEs as shown in below figure</w:t>
+        <w:t xml:space="preserve">in secure boot process. Alternate solutions also exist, like using TPMs </w:t>
+      </w:r>
+      <w:r>
+        <w:rPr>
+          <w:lang w:val="en-US"/>
+        </w:rPr>
+        <w:t xml:space="preserve">instead of SEs as shown in </w:t>
+      </w:r>
+      <w:r>
+        <w:rPr>
+          <w:lang w:val="en-US"/>
+        </w:rPr>
+        <w:t>figure</w:t>
+      </w:r>
+      <w:r>
+        <w:rPr>
+          <w:lang w:val="en-US"/>
+        </w:rPr>
+        <w:t xml:space="preserve"> 7.</w:t>
       </w:r>
     </w:p>
     <w:p>
@@ -20586,7 +20604,19 @@
         <w:rPr>
           <w:lang w:val="en-GB"/>
         </w:rPr>
-        <w:t>described in below figure, there</w:t>
+        <w:t>described in figure</w:t>
+      </w:r>
+      <w:r>
+        <w:rPr>
+          <w:lang w:val="en-GB"/>
+        </w:rPr>
+        <w:t xml:space="preserve"> 7</w:t>
+      </w:r>
+      <w:r>
+        <w:rPr>
+          <w:lang w:val="en-GB"/>
+        </w:rPr>
+        <w:t>, there</w:t>
       </w:r>
       <w:r>
         <w:rPr>
@@ -21820,21 +21850,25 @@
         <w:rPr>
           <w:lang w:val="en-US"/>
         </w:rPr>
-        <w:t xml:space="preserve">is good for load </w:t>
-      </w:r>
-      <w:proofErr w:type="gramStart"/>
-      <w:r>
-        <w:rPr>
-          <w:lang w:val="en-US"/>
-        </w:rPr>
-        <w:t>time ,it</w:t>
-      </w:r>
-      <w:proofErr w:type="gramEnd"/>
-      <w:r>
-        <w:rPr>
-          <w:lang w:val="en-US"/>
-        </w:rPr>
-        <w:t xml:space="preserve"> also comes with few </w:t>
+        <w:t>is good for load time</w:t>
+      </w:r>
+      <w:r>
+        <w:rPr>
+          <w:lang w:val="en-US"/>
+        </w:rPr>
+        <w:t>,</w:t>
+      </w:r>
+      <w:r>
+        <w:rPr>
+          <w:lang w:val="en-US"/>
+        </w:rPr>
+        <w:t xml:space="preserve"> </w:t>
+      </w:r>
+      <w:r>
+        <w:rPr>
+          <w:lang w:val="en-US"/>
+        </w:rPr>
+        <w:t xml:space="preserve">it also comes with few </w:t>
       </w:r>
       <w:r>
         <w:rPr>
@@ -21846,34 +21880,62 @@
         <w:rPr>
           <w:lang w:val="en-US"/>
         </w:rPr>
-        <w:t xml:space="preserve">like scalability  and time to check and time to use (TOCTOU) issues . </w:t>
-      </w:r>
-    </w:p>
-    <w:p>
-      <w:pPr>
-        <w:rPr>
-          <w:lang w:val="en-US"/>
-        </w:rPr>
-      </w:pPr>
-      <w:r>
-        <w:rPr>
-          <w:lang w:val="en-US"/>
-        </w:rPr>
-        <w:t xml:space="preserve">Scalability is the issue given the case </w:t>
-      </w:r>
-      <w:proofErr w:type="gramStart"/>
-      <w:r>
-        <w:rPr>
-          <w:lang w:val="en-US"/>
-        </w:rPr>
-        <w:t>that  all</w:t>
-      </w:r>
-      <w:proofErr w:type="gramEnd"/>
-      <w:r>
-        <w:rPr>
-          <w:lang w:val="en-US"/>
-        </w:rPr>
-        <w:t xml:space="preserve"> the executables , libraries and scripts will need to be part of verified chain as  there is no clear definition for a TCB in all the major operating systems used today. This is partly because all these components are subjected to patching, fixes and varied order of execution which can potentially change the PCR measurement values.</w:t>
+        <w:t xml:space="preserve">like scalability </w:t>
+      </w:r>
+      <w:r>
+        <w:rPr>
+          <w:lang w:val="en-US"/>
+        </w:rPr>
+        <w:t xml:space="preserve">and time to check </w:t>
+      </w:r>
+      <w:r>
+        <w:rPr>
+          <w:lang w:val="en-US"/>
+        </w:rPr>
+        <w:t>and time to use (TOCTOU) issues</w:t>
+      </w:r>
+      <w:r>
+        <w:rPr>
+          <w:lang w:val="en-US"/>
+        </w:rPr>
+        <w:t xml:space="preserve">. </w:t>
+      </w:r>
+    </w:p>
+    <w:p>
+      <w:pPr>
+        <w:rPr>
+          <w:lang w:val="en-US"/>
+        </w:rPr>
+      </w:pPr>
+      <w:r>
+        <w:rPr>
+          <w:lang w:val="en-US"/>
+        </w:rPr>
+        <w:t>Scalability is the issue given the case that</w:t>
+      </w:r>
+      <w:r>
+        <w:rPr>
+          <w:lang w:val="en-US"/>
+        </w:rPr>
+        <w:t xml:space="preserve"> all the executables</w:t>
+      </w:r>
+      <w:r>
+        <w:rPr>
+          <w:lang w:val="en-US"/>
+        </w:rPr>
+        <w:t>, libraries and scripts will need t</w:t>
+      </w:r>
+      <w:r>
+        <w:rPr>
+          <w:lang w:val="en-US"/>
+        </w:rPr>
+        <w:t xml:space="preserve">o be part of verified chain as </w:t>
+      </w:r>
+      <w:r>
+        <w:rPr>
+          <w:lang w:val="en-US"/>
+        </w:rPr>
+        <w:t>there is no clear definition for a TCB in all the major operating systems used today. This is partly because all these components are subjected to patching, fixes and varied order of execution which can potentially change the PCR measurement values.</w:t>
       </w:r>
     </w:p>
     <w:p>
@@ -21887,35 +21949,31 @@
           <w:lang w:val="en-US"/>
         </w:rPr>
         <w:lastRenderedPageBreak/>
-        <w:t xml:space="preserve">Time of measurement plays an important role due to the fact that even though system can be booted in a known </w:t>
-      </w:r>
-      <w:proofErr w:type="gramStart"/>
-      <w:r>
-        <w:rPr>
-          <w:lang w:val="en-US"/>
-        </w:rPr>
-        <w:t>state ,</w:t>
-      </w:r>
-      <w:proofErr w:type="gramEnd"/>
-      <w:r>
-        <w:rPr>
-          <w:lang w:val="en-US"/>
-        </w:rPr>
-        <w:t xml:space="preserve"> it is not guaranteed to be in the same state at the runtime. Potentially during the execution of </w:t>
-      </w:r>
-      <w:proofErr w:type="gramStart"/>
-      <w:r>
-        <w:rPr>
-          <w:lang w:val="en-US"/>
-        </w:rPr>
-        <w:t>code ,</w:t>
-      </w:r>
-      <w:proofErr w:type="gramEnd"/>
-      <w:r>
-        <w:rPr>
-          <w:lang w:val="en-US"/>
-        </w:rPr>
-        <w:t xml:space="preserve"> attackers can look for vulnerabilities and can put the system to unsafe state.</w:t>
+        <w:t>Time of measurement plays an important role due to the fact that even though system</w:t>
+      </w:r>
+      <w:r>
+        <w:rPr>
+          <w:lang w:val="en-US"/>
+        </w:rPr>
+        <w:t xml:space="preserve"> can be booted in a known state</w:t>
+      </w:r>
+      <w:r>
+        <w:rPr>
+          <w:lang w:val="en-US"/>
+        </w:rPr>
+        <w:t>, it is not guaranteed to be in the same state at the runtime. Potential</w:t>
+      </w:r>
+      <w:r>
+        <w:rPr>
+          <w:lang w:val="en-US"/>
+        </w:rPr>
+        <w:t>ly during the execution of code</w:t>
+      </w:r>
+      <w:r>
+        <w:rPr>
+          <w:lang w:val="en-US"/>
+        </w:rPr>
+        <w:t>, attackers can look for vulnerabilities and can put the system to unsafe state.</w:t>
       </w:r>
       <w:r>
         <w:rPr>
@@ -22009,14 +22067,12 @@
         </w:rPr>
         <w:t xml:space="preserve">DRTM relies on small trusted piece of code which is loaded from trusted source whose responsibility is to measure and execute a predefined piece of software. DRTM comes with a short chain of trust when compared to static root of trust measurement. This piece of software that is launched is </w:t>
       </w:r>
-      <w:proofErr w:type="spellStart"/>
-      <w:r>
-        <w:rPr>
-          <w:lang w:val="en-GB"/>
-        </w:rPr>
-        <w:t>untained</w:t>
-      </w:r>
-      <w:proofErr w:type="spellEnd"/>
+      <w:r>
+        <w:rPr>
+          <w:lang w:val="en-GB"/>
+        </w:rPr>
+        <w:t>untainted</w:t>
+      </w:r>
       <w:r>
         <w:rPr>
           <w:lang w:val="en-GB"/>
@@ -26542,27 +26598,13 @@
           <w:lang w:val="en-US"/>
         </w:rPr>
         <w:lastRenderedPageBreak/>
-        <w:t xml:space="preserve">The operating systems </w:t>
-      </w:r>
-      <w:proofErr w:type="gramStart"/>
-      <w:r>
-        <w:rPr>
-          <w:lang w:val="en-US"/>
-        </w:rPr>
-        <w:t xml:space="preserve">also </w:t>
-      </w:r>
-      <w:r>
-        <w:rPr>
-          <w:lang w:val="en-US"/>
-        </w:rPr>
-        <w:t xml:space="preserve"> supports</w:t>
-      </w:r>
-      <w:proofErr w:type="gramEnd"/>
-      <w:r>
-        <w:rPr>
-          <w:lang w:val="en-US"/>
-        </w:rPr>
-        <w:t xml:space="preserve"> hardware security features such as </w:t>
+        <w:t>The operating systems also</w:t>
+      </w:r>
+      <w:r>
+        <w:rPr>
+          <w:lang w:val="en-US"/>
+        </w:rPr>
+        <w:t xml:space="preserve"> supports hardware security features such as </w:t>
       </w:r>
       <w:r>
         <w:rPr>
@@ -27475,7 +27517,19 @@
         <w:rPr>
           <w:lang w:val="en-US"/>
         </w:rPr>
-        <w:t xml:space="preserve">. Figure below explains </w:t>
+        <w:t xml:space="preserve">. Figure </w:t>
+      </w:r>
+      <w:r>
+        <w:rPr>
+          <w:lang w:val="en-US"/>
+        </w:rPr>
+        <w:t>14</w:t>
+      </w:r>
+      <w:r>
+        <w:rPr>
+          <w:lang w:val="en-US"/>
+        </w:rPr>
+        <w:t xml:space="preserve"> explains </w:t>
       </w:r>
       <w:r>
         <w:rPr>
@@ -29227,7 +29281,16 @@
           <w:i/>
           <w:lang w:val="en-GB"/>
         </w:rPr>
-        <w:t>Concise picture showing different hardware security mechanisms (20.)</w:t>
+        <w:t>Concise picture showin</w:t>
+      </w:r>
+      <w:bookmarkStart w:id="144" w:name="_GoBack"/>
+      <w:bookmarkEnd w:id="144"/>
+      <w:r>
+        <w:rPr>
+          <w:i/>
+          <w:lang w:val="en-GB"/>
+        </w:rPr>
+        <w:t>g different hardware security mechanisms (20.)</w:t>
       </w:r>
     </w:p>
     <w:p>
@@ -29247,8 +29310,8 @@
           <w:lang w:val="en-GB"/>
         </w:rPr>
       </w:pPr>
-      <w:bookmarkStart w:id="144" w:name="_Toc493664054"/>
-      <w:bookmarkStart w:id="145" w:name="_Toc494982245"/>
+      <w:bookmarkStart w:id="145" w:name="_Toc493664054"/>
+      <w:bookmarkStart w:id="146" w:name="_Toc494982245"/>
       <w:r>
         <w:rPr>
           <w:lang w:val="en-GB"/>
@@ -29256,8 +29319,8 @@
         <w:lastRenderedPageBreak/>
         <w:t>Conclusion</w:t>
       </w:r>
-      <w:bookmarkEnd w:id="144"/>
       <w:bookmarkEnd w:id="145"/>
+      <w:bookmarkEnd w:id="146"/>
     </w:p>
     <w:p>
       <w:pPr>
@@ -29775,8 +29838,6 @@
         </w:rPr>
         <w:t>In days to come, I can see devices security more restricted to establishing trust and secure connection to cloud space where all the computational and storage logic is hosted.</w:t>
       </w:r>
-      <w:bookmarkStart w:id="146" w:name="_GoBack"/>
-      <w:bookmarkEnd w:id="146"/>
     </w:p>
     <w:p>
       <w:pPr>
@@ -38368,7 +38429,7 @@
 </file>
 
 <file path=customXml/itemProps1.xml><?xml version="1.0" encoding="utf-8"?>
-<ds:datastoreItem xmlns:ds="http://schemas.openxmlformats.org/officeDocument/2006/customXml" ds:itemID="{EFE9412F-ED11-4F3D-8C50-559E0EEAA573}">
+<ds:datastoreItem xmlns:ds="http://schemas.openxmlformats.org/officeDocument/2006/customXml" ds:itemID="{7A706B43-E555-4E3D-9EA8-6D8B73F5DA61}">
   <ds:schemaRefs>
     <ds:schemaRef ds:uri="http://schemas.openxmlformats.org/officeDocument/2006/bibliography"/>
   </ds:schemaRefs>

</xml_diff>